<commit_message>
edits to project proposal
</commit_message>
<xml_diff>
--- a/project_proposal_final_06_May_2024.docx
+++ b/project_proposal_final_06_May_2024.docx
@@ -395,7 +395,7 @@
         <w:pStyle w:val="ListParagraph"/>
         <w:numPr>
           <w:ilvl w:val="1"/>
-          <w:numId w:val="2"/>
+          <w:numId w:val="6"/>
         </w:numPr>
         <w:rPr>
           <w:sz w:val="20"/>
@@ -427,7 +427,7 @@
         <w:pStyle w:val="ListParagraph"/>
         <w:numPr>
           <w:ilvl w:val="1"/>
-          <w:numId w:val="2"/>
+          <w:numId w:val="6"/>
         </w:numPr>
         <w:rPr>
           <w:sz w:val="20"/>
@@ -615,58 +615,273 @@
       <w:pPr>
         <w:ind w:left="360"/>
         <w:rPr>
-          <w:u w:val="single"/>
-        </w:rPr>
-      </w:pPr>
-      <w:r>
-        <w:rPr>
-          <w:u w:val="single"/>
+          <w:b/>
+          <w:bCs/>
+        </w:rPr>
+      </w:pPr>
+      <w:r>
+        <w:rPr>
+          <w:b/>
+          <w:bCs/>
         </w:rPr>
         <w:lastRenderedPageBreak/>
-        <w:t>DRAFT SCHEDULE:</w:t>
-      </w:r>
-    </w:p>
-    <w:p>
-      <w:pPr>
-        <w:ind w:left="360"/>
-      </w:pPr>
-      <w:r>
-        <w:t>Wednesday and Thursday – coding</w:t>
-      </w:r>
-    </w:p>
-    <w:p>
-      <w:pPr>
-        <w:ind w:left="360"/>
-      </w:pPr>
-      <w:r>
-        <w:t xml:space="preserve">Monday – plotting and </w:t>
-      </w:r>
-      <w:proofErr w:type="gramStart"/>
-      <w:r>
-        <w:t>visualizations</w:t>
-      </w:r>
-      <w:proofErr w:type="gramEnd"/>
-    </w:p>
-    <w:p>
-      <w:pPr>
-        <w:ind w:left="360"/>
-      </w:pPr>
-      <w:r>
-        <w:t xml:space="preserve">Wednesday – generate findings and begin </w:t>
-      </w:r>
-      <w:proofErr w:type="spellStart"/>
-      <w:proofErr w:type="gramStart"/>
-      <w:r>
-        <w:t>slidedeck</w:t>
-      </w:r>
-      <w:proofErr w:type="spellEnd"/>
-      <w:proofErr w:type="gramEnd"/>
-    </w:p>
-    <w:p>
-      <w:pPr>
-        <w:ind w:left="360"/>
-      </w:pPr>
-    </w:p>
+        <w:t>Draft Schedule:</w:t>
+      </w:r>
+    </w:p>
+    <w:tbl>
+      <w:tblPr>
+        <w:tblStyle w:val="TableGrid"/>
+        <w:tblW w:w="0" w:type="auto"/>
+        <w:tblInd w:w="360" w:type="dxa"/>
+        <w:tblLook w:val="04A0" w:firstRow="1" w:lastRow="0" w:firstColumn="1" w:lastColumn="0" w:noHBand="0" w:noVBand="1"/>
+      </w:tblPr>
+      <w:tblGrid>
+        <w:gridCol w:w="2969"/>
+        <w:gridCol w:w="3005"/>
+        <w:gridCol w:w="3016"/>
+      </w:tblGrid>
+      <w:tr>
+        <w:tc>
+          <w:tcPr>
+            <w:tcW w:w="2969" w:type="dxa"/>
+          </w:tcPr>
+          <w:p>
+            <w:pPr>
+              <w:rPr>
+                <w:b/>
+                <w:bCs/>
+              </w:rPr>
+            </w:pPr>
+            <w:r>
+              <w:rPr>
+                <w:b/>
+                <w:bCs/>
+              </w:rPr>
+              <w:t>Week</w:t>
+            </w:r>
+          </w:p>
+        </w:tc>
+        <w:tc>
+          <w:tcPr>
+            <w:tcW w:w="3005" w:type="dxa"/>
+          </w:tcPr>
+          <w:p>
+            <w:pPr>
+              <w:rPr>
+                <w:b/>
+                <w:bCs/>
+              </w:rPr>
+            </w:pPr>
+            <w:r>
+              <w:rPr>
+                <w:b/>
+                <w:bCs/>
+              </w:rPr>
+              <w:t>Day</w:t>
+            </w:r>
+          </w:p>
+        </w:tc>
+        <w:tc>
+          <w:tcPr>
+            <w:tcW w:w="3016" w:type="dxa"/>
+          </w:tcPr>
+          <w:p>
+            <w:pPr>
+              <w:rPr>
+                <w:b/>
+                <w:bCs/>
+              </w:rPr>
+            </w:pPr>
+            <w:r>
+              <w:rPr>
+                <w:b/>
+                <w:bCs/>
+              </w:rPr>
+              <w:t>Task(s)</w:t>
+            </w:r>
+          </w:p>
+        </w:tc>
+      </w:tr>
+      <w:tr>
+        <w:tc>
+          <w:tcPr>
+            <w:tcW w:w="2969" w:type="dxa"/>
+            <w:vMerge w:val="restart"/>
+            <w:vAlign w:val="center"/>
+          </w:tcPr>
+          <w:p>
+            <w:r>
+              <w:t>06-May-2024</w:t>
+            </w:r>
+          </w:p>
+        </w:tc>
+        <w:tc>
+          <w:tcPr>
+            <w:tcW w:w="3005" w:type="dxa"/>
+            <w:vAlign w:val="center"/>
+          </w:tcPr>
+          <w:p>
+            <w:r>
+              <w:t>Wednesday</w:t>
+            </w:r>
+          </w:p>
+        </w:tc>
+        <w:tc>
+          <w:tcPr>
+            <w:tcW w:w="3016" w:type="dxa"/>
+            <w:vAlign w:val="center"/>
+          </w:tcPr>
+          <w:p>
+            <w:r>
+              <w:t>Begin coding</w:t>
+            </w:r>
+          </w:p>
+        </w:tc>
+      </w:tr>
+      <w:tr>
+        <w:tc>
+          <w:tcPr>
+            <w:tcW w:w="2969" w:type="dxa"/>
+            <w:vMerge/>
+            <w:vAlign w:val="center"/>
+          </w:tcPr>
+          <w:p/>
+        </w:tc>
+        <w:tc>
+          <w:tcPr>
+            <w:tcW w:w="3005" w:type="dxa"/>
+            <w:vAlign w:val="center"/>
+          </w:tcPr>
+          <w:p>
+            <w:r>
+              <w:t>Thursday</w:t>
+            </w:r>
+          </w:p>
+        </w:tc>
+        <w:tc>
+          <w:tcPr>
+            <w:tcW w:w="3016" w:type="dxa"/>
+            <w:vAlign w:val="center"/>
+          </w:tcPr>
+          <w:p>
+            <w:r>
+              <w:t>Finish coding</w:t>
+            </w:r>
+          </w:p>
+        </w:tc>
+      </w:tr>
+      <w:tr>
+        <w:tc>
+          <w:tcPr>
+            <w:tcW w:w="2969" w:type="dxa"/>
+            <w:vMerge w:val="restart"/>
+            <w:vAlign w:val="center"/>
+          </w:tcPr>
+          <w:p>
+            <w:r>
+              <w:t>13-May-2024</w:t>
+            </w:r>
+          </w:p>
+        </w:tc>
+        <w:tc>
+          <w:tcPr>
+            <w:tcW w:w="3005" w:type="dxa"/>
+            <w:vAlign w:val="center"/>
+          </w:tcPr>
+          <w:p>
+            <w:r>
+              <w:t>Monday</w:t>
+            </w:r>
+          </w:p>
+        </w:tc>
+        <w:tc>
+          <w:tcPr>
+            <w:tcW w:w="3016" w:type="dxa"/>
+            <w:vAlign w:val="center"/>
+          </w:tcPr>
+          <w:p>
+            <w:r>
+              <w:t>Plotting and visualizations</w:t>
+            </w:r>
+          </w:p>
+        </w:tc>
+      </w:tr>
+      <w:tr>
+        <w:tc>
+          <w:tcPr>
+            <w:tcW w:w="2969" w:type="dxa"/>
+            <w:vMerge/>
+            <w:vAlign w:val="center"/>
+          </w:tcPr>
+          <w:p/>
+        </w:tc>
+        <w:tc>
+          <w:tcPr>
+            <w:tcW w:w="3005" w:type="dxa"/>
+            <w:vAlign w:val="center"/>
+          </w:tcPr>
+          <w:p>
+            <w:r>
+              <w:t>Wednesday</w:t>
+            </w:r>
+          </w:p>
+        </w:tc>
+        <w:tc>
+          <w:tcPr>
+            <w:tcW w:w="3016" w:type="dxa"/>
+            <w:vAlign w:val="center"/>
+          </w:tcPr>
+          <w:p>
+            <w:r>
+              <w:t xml:space="preserve">Generate </w:t>
+            </w:r>
+            <w:proofErr w:type="gramStart"/>
+            <w:r>
+              <w:t>findings</w:t>
+            </w:r>
+            <w:proofErr w:type="gramEnd"/>
+          </w:p>
+          <w:p>
+            <w:r>
+              <w:t>Draft slides</w:t>
+            </w:r>
+          </w:p>
+        </w:tc>
+      </w:tr>
+      <w:tr>
+        <w:tc>
+          <w:tcPr>
+            <w:tcW w:w="2969" w:type="dxa"/>
+            <w:vMerge/>
+            <w:vAlign w:val="center"/>
+          </w:tcPr>
+          <w:p/>
+        </w:tc>
+        <w:tc>
+          <w:tcPr>
+            <w:tcW w:w="3005" w:type="dxa"/>
+            <w:vAlign w:val="center"/>
+          </w:tcPr>
+          <w:p>
+            <w:r>
+              <w:t>Thursday</w:t>
+            </w:r>
+          </w:p>
+        </w:tc>
+        <w:tc>
+          <w:tcPr>
+            <w:tcW w:w="3016" w:type="dxa"/>
+            <w:vAlign w:val="center"/>
+          </w:tcPr>
+          <w:p>
+            <w:r>
+              <w:t>Present</w:t>
+            </w:r>
+          </w:p>
+        </w:tc>
+      </w:tr>
+    </w:tbl>
+    <w:p/>
     <w:sectPr>
       <w:pgSz w:w="12240" w:h="15840"/>
       <w:pgMar w:top="1440" w:right="1440" w:bottom="1440" w:left="1440" w:header="720" w:footer="720" w:gutter="0"/>
@@ -1242,6 +1457,119 @@
       </w:rPr>
     </w:lvl>
   </w:abstractNum>
+  <w:abstractNum w:abstractNumId="5" w15:restartNumberingAfterBreak="0">
+    <w:nsid w:val="7D9C125B"/>
+    <w:multiLevelType w:val="hybridMultilevel"/>
+    <w:tmpl w:val="467ED244"/>
+    <w:lvl w:ilvl="0" w:tplc="FFFFFFFF">
+      <w:start w:val="1"/>
+      <w:numFmt w:val="bullet"/>
+      <w:lvlText w:val=""/>
+      <w:lvlJc w:val="left"/>
+      <w:pPr>
+        <w:ind w:left="720" w:hanging="360"/>
+      </w:pPr>
+      <w:rPr>
+        <w:rFonts w:ascii="Symbol" w:hAnsi="Symbol" w:hint="default"/>
+      </w:rPr>
+    </w:lvl>
+    <w:lvl w:ilvl="1" w:tplc="04090005">
+      <w:start w:val="1"/>
+      <w:numFmt w:val="bullet"/>
+      <w:lvlText w:val=""/>
+      <w:lvlJc w:val="left"/>
+      <w:pPr>
+        <w:ind w:left="1440" w:hanging="360"/>
+      </w:pPr>
+      <w:rPr>
+        <w:rFonts w:ascii="Wingdings" w:hAnsi="Wingdings" w:hint="default"/>
+      </w:rPr>
+    </w:lvl>
+    <w:lvl w:ilvl="2" w:tplc="FFFFFFFF" w:tentative="1">
+      <w:start w:val="1"/>
+      <w:numFmt w:val="bullet"/>
+      <w:lvlText w:val=""/>
+      <w:lvlJc w:val="left"/>
+      <w:pPr>
+        <w:ind w:left="2160" w:hanging="360"/>
+      </w:pPr>
+      <w:rPr>
+        <w:rFonts w:ascii="Wingdings" w:hAnsi="Wingdings" w:hint="default"/>
+      </w:rPr>
+    </w:lvl>
+    <w:lvl w:ilvl="3" w:tplc="FFFFFFFF" w:tentative="1">
+      <w:start w:val="1"/>
+      <w:numFmt w:val="bullet"/>
+      <w:lvlText w:val=""/>
+      <w:lvlJc w:val="left"/>
+      <w:pPr>
+        <w:ind w:left="2880" w:hanging="360"/>
+      </w:pPr>
+      <w:rPr>
+        <w:rFonts w:ascii="Symbol" w:hAnsi="Symbol" w:hint="default"/>
+      </w:rPr>
+    </w:lvl>
+    <w:lvl w:ilvl="4" w:tplc="FFFFFFFF" w:tentative="1">
+      <w:start w:val="1"/>
+      <w:numFmt w:val="bullet"/>
+      <w:lvlText w:val="o"/>
+      <w:lvlJc w:val="left"/>
+      <w:pPr>
+        <w:ind w:left="3600" w:hanging="360"/>
+      </w:pPr>
+      <w:rPr>
+        <w:rFonts w:ascii="Courier New" w:hAnsi="Courier New" w:cs="Courier New" w:hint="default"/>
+      </w:rPr>
+    </w:lvl>
+    <w:lvl w:ilvl="5" w:tplc="FFFFFFFF" w:tentative="1">
+      <w:start w:val="1"/>
+      <w:numFmt w:val="bullet"/>
+      <w:lvlText w:val=""/>
+      <w:lvlJc w:val="left"/>
+      <w:pPr>
+        <w:ind w:left="4320" w:hanging="360"/>
+      </w:pPr>
+      <w:rPr>
+        <w:rFonts w:ascii="Wingdings" w:hAnsi="Wingdings" w:hint="default"/>
+      </w:rPr>
+    </w:lvl>
+    <w:lvl w:ilvl="6" w:tplc="FFFFFFFF" w:tentative="1">
+      <w:start w:val="1"/>
+      <w:numFmt w:val="bullet"/>
+      <w:lvlText w:val=""/>
+      <w:lvlJc w:val="left"/>
+      <w:pPr>
+        <w:ind w:left="5040" w:hanging="360"/>
+      </w:pPr>
+      <w:rPr>
+        <w:rFonts w:ascii="Symbol" w:hAnsi="Symbol" w:hint="default"/>
+      </w:rPr>
+    </w:lvl>
+    <w:lvl w:ilvl="7" w:tplc="FFFFFFFF" w:tentative="1">
+      <w:start w:val="1"/>
+      <w:numFmt w:val="bullet"/>
+      <w:lvlText w:val="o"/>
+      <w:lvlJc w:val="left"/>
+      <w:pPr>
+        <w:ind w:left="5760" w:hanging="360"/>
+      </w:pPr>
+      <w:rPr>
+        <w:rFonts w:ascii="Courier New" w:hAnsi="Courier New" w:cs="Courier New" w:hint="default"/>
+      </w:rPr>
+    </w:lvl>
+    <w:lvl w:ilvl="8" w:tplc="FFFFFFFF" w:tentative="1">
+      <w:start w:val="1"/>
+      <w:numFmt w:val="bullet"/>
+      <w:lvlText w:val=""/>
+      <w:lvlJc w:val="left"/>
+      <w:pPr>
+        <w:ind w:left="6480" w:hanging="360"/>
+      </w:pPr>
+      <w:rPr>
+        <w:rFonts w:ascii="Wingdings" w:hAnsi="Wingdings" w:hint="default"/>
+      </w:rPr>
+    </w:lvl>
+  </w:abstractNum>
   <w:num w:numId="1" w16cid:durableId="2069763276">
     <w:abstractNumId w:val="0"/>
   </w:num>
@@ -1256,6 +1584,9 @@
   </w:num>
   <w:num w:numId="5" w16cid:durableId="1861504558">
     <w:abstractNumId w:val="2"/>
+  </w:num>
+  <w:num w:numId="6" w16cid:durableId="1672835537">
+    <w:abstractNumId w:val="5"/>
   </w:num>
 </w:numbering>
 </file>
@@ -2212,6 +2543,25 @@
       <w:u w:val="single"/>
     </w:rPr>
   </w:style>
+  <w:style w:type="table" w:styleId="TableGrid">
+    <w:name w:val="Table Grid"/>
+    <w:basedOn w:val="TableNormal"/>
+    <w:uiPriority w:val="39"/>
+    <w:rsid w:val="00C36A59"/>
+    <w:pPr>
+      <w:spacing w:after="0" w:line="240" w:lineRule="auto"/>
+    </w:pPr>
+    <w:tblPr>
+      <w:tblBorders>
+        <w:top w:val="single" w:sz="4" w:space="0" w:color="auto"/>
+        <w:left w:val="single" w:sz="4" w:space="0" w:color="auto"/>
+        <w:bottom w:val="single" w:sz="4" w:space="0" w:color="auto"/>
+        <w:right w:val="single" w:sz="4" w:space="0" w:color="auto"/>
+        <w:insideH w:val="single" w:sz="4" w:space="0" w:color="auto"/>
+        <w:insideV w:val="single" w:sz="4" w:space="0" w:color="auto"/>
+      </w:tblBorders>
+    </w:tblPr>
+  </w:style>
 </w:styles>
 </file>
 

</xml_diff>